<commit_message>
last changes annotool includes bug adding new blob deletes first blob
</commit_message>
<xml_diff>
--- a/src/plvblobtracker/HOWTO annotationtool.docx
+++ b/src/plvblobtracker/HOWTO annotationtool.docx
@@ -3,9 +3,11 @@
 <w:document xmlns:wpc="http://schemas.microsoft.com/office/word/2010/wordprocessingCanvas" xmlns:mc="http://schemas.openxmlformats.org/markup-compatibility/2006" xmlns:o="urn:schemas-microsoft-com:office:office" xmlns:r="http://schemas.openxmlformats.org/officeDocument/2006/relationships" xmlns:m="http://schemas.openxmlformats.org/officeDocument/2006/math" xmlns:v="urn:schemas-microsoft-com:vml" xmlns:wp14="http://schemas.microsoft.com/office/word/2010/wordprocessingDrawing" xmlns:wp="http://schemas.openxmlformats.org/drawingml/2006/wordprocessingDrawing" xmlns:w10="urn:schemas-microsoft-com:office:word" xmlns:w="http://schemas.openxmlformats.org/wordprocessingml/2006/main" xmlns:w14="http://schemas.microsoft.com/office/word/2010/wordml" xmlns:wpg="http://schemas.microsoft.com/office/word/2010/wordprocessingGroup" xmlns:wpi="http://schemas.microsoft.com/office/word/2010/wordprocessingInk" xmlns:wne="http://schemas.microsoft.com/office/word/2006/wordml" xmlns:wps="http://schemas.microsoft.com/office/word/2010/wordprocessingShape" mc:Ignorable="w14 wp14">
   <w:body>
     <w:p>
+      <w:proofErr w:type="gramStart"/>
       <w:r>
         <w:t>STEPS :</w:t>
       </w:r>
+      <w:proofErr w:type="gramEnd"/>
     </w:p>
     <w:p>
       <w:r>
@@ -19,7 +21,15 @@
       </w:r>
       <w:r>
         <w:br/>
-        <w:t>CORRECT VIDEO IMAGES FOLDER: for instance I put in image directory producer, for the field directoryVideos “d</w:t>
+        <w:t xml:space="preserve">CORRECT VIDEO IMAGES FOLDER: for instance I put in image directory producer, for the field </w:t>
+      </w:r>
+      <w:proofErr w:type="spellStart"/>
+      <w:r>
+        <w:t>directoryVideos</w:t>
+      </w:r>
+      <w:proofErr w:type="spellEnd"/>
+      <w:r>
+        <w:t xml:space="preserve"> “d</w:t>
       </w:r>
       <w:r>
         <w:t>:/videos/work/subsetrecording2013-depth/subfolder/</w:t>
@@ -29,59 +39,91 @@
       </w:r>
       <w:r>
         <w:br/>
-        <w:t xml:space="preserve">CORRECT DEPTH IMAGES FOLDER: </w:t>
-      </w:r>
-      <w:r>
-        <w:t>for instance I put in image directory producer</w:t>
-      </w:r>
-      <w:r>
-        <w:t xml:space="preserve">, for the field directory </w:t>
+        <w:t xml:space="preserve">CORRECT DEPTH IMAGES FOLDER: for instance I put in image directory producer, for the field directory </w:t>
       </w:r>
       <w:r>
         <w:t>D:/videos/work/subsetrecording2013-depth/</w:t>
       </w:r>
       <w:r>
         <w:br/>
-        <w:t>SET START and END NUMBER: first file seems to be not loaded, going back or adding frame and setting the startNumber to actual number -1 might be necessary.</w:t>
+        <w:t xml:space="preserve">SET START and END NUMBER: first file seems to be not loaded, going back or adding frame and setting the </w:t>
+      </w:r>
+      <w:proofErr w:type="spellStart"/>
+      <w:r>
+        <w:t>startNumber</w:t>
+      </w:r>
+      <w:proofErr w:type="spellEnd"/>
+      <w:r>
+        <w:t xml:space="preserve"> to actual number -1 might be necessary.</w:t>
       </w:r>
       <w:r>
         <w:br/>
       </w:r>
       <w:r>
-        <w:t>[open these pins only from the track annotation tool, otherwise a mismatch between framenumber could occur, unaltered image should be cropped and perhaps thresholded to be most beneficial]</w:t>
+        <w:t>[</w:t>
+      </w:r>
+      <w:proofErr w:type="gramStart"/>
+      <w:r>
+        <w:t>open</w:t>
+      </w:r>
+      <w:proofErr w:type="gramEnd"/>
+      <w:r>
+        <w:t xml:space="preserve"> these pins only from the track annotation tool, otherwise a mismatch between </w:t>
+      </w:r>
+      <w:proofErr w:type="spellStart"/>
+      <w:r>
+        <w:t>framenumber</w:t>
+      </w:r>
+      <w:proofErr w:type="spellEnd"/>
+      <w:r>
+        <w:t xml:space="preserve"> could occur, unaltered image should be cropped and perhaps </w:t>
+      </w:r>
+      <w:proofErr w:type="spellStart"/>
+      <w:r>
+        <w:t>thresholded</w:t>
+      </w:r>
+      <w:proofErr w:type="spellEnd"/>
+      <w:r>
+        <w:t xml:space="preserve"> to be most beneficial]</w:t>
       </w:r>
       <w:r>
         <w:br/>
-        <w:t>CORRECT TRACK ANNOTATION TOOL’s FIELD filenameLog to something suitable and if this does not work to annotationlog.txt.</w:t>
-      </w:r>
-    </w:p>
-    <w:p>
-      <w:r>
-        <w:t xml:space="preserve">DOUBLE CLICK (=opens) VIDEOFOOTAGEIMAGE </w:t>
-      </w:r>
-      <w:r>
-        <w:t>FROM TRACK ANNOTATION TOOL</w:t>
+        <w:t xml:space="preserve">CORRECT TRACK ANNOTATION TOOL’s FIELD </w:t>
+      </w:r>
+      <w:proofErr w:type="spellStart"/>
+      <w:r>
+        <w:t>filenameLog</w:t>
+      </w:r>
+      <w:proofErr w:type="spellEnd"/>
+      <w:r>
+        <w:t xml:space="preserve"> to suitable </w:t>
+      </w:r>
+      <w:r>
+        <w:t>name framenrstart-framenrend-Day-Annotator.txt e.g. “</w:t>
+      </w:r>
+      <w:r>
+        <w:t>26429-34631-Thursday-Robby.txt</w:t>
+      </w:r>
+      <w:r>
+        <w:t xml:space="preserve">” </w:t>
+      </w:r>
+    </w:p>
+    <w:p>
+      <w:r>
+        <w:t>DOUBLE CLICK (=opens) VIDEOFOOTAGEIMAGE FROM TRACK ANNOTATION TOOL</w:t>
       </w:r>
       <w:r>
         <w:br/>
-      </w:r>
-      <w:r>
-        <w:t xml:space="preserve">DOUBLE CLICK (=opens) OUTPUT FROM </w:t>
-      </w:r>
-      <w:r>
-        <w:t>TRACK ANNOTATION TOOL (indication of text that is saved to annotationlog.txt or other filename saved in lib, might not be 100% similar)</w:t>
-      </w:r>
+        <w:t>DOUBLE CLICK (=opens) OUTPUT FROM TRACK ANNOTATION TOOL (indication of text that is saved to annotationlog.txt or other filename saved in lib, might not be 100% similar</w:t>
+      </w:r>
+      <w:proofErr w:type="gramStart"/>
+      <w:r>
+        <w:t>)</w:t>
+      </w:r>
+      <w:proofErr w:type="gramEnd"/>
       <w:r>
         <w:br/>
-      </w:r>
-      <w:r>
-        <w:t xml:space="preserve">DOUBLE CLICK (=opens) </w:t>
-      </w:r>
-      <w:r>
-        <w:t xml:space="preserve">UNALTERED DEPTH IMAGE </w:t>
-      </w:r>
-      <w:r>
-        <w:t>FROM TRACK ANNOTATION TOOL</w:t>
+        <w:t>DOUBLE CLICK (=opens) UNALTERED DEPTH IMAGE FROM TRACK ANNOTATION TOOL</w:t>
       </w:r>
     </w:p>
     <w:p>
@@ -108,7 +150,27 @@
         <w:rPr>
           <w:i/>
         </w:rPr>
-        <w:t>Check the annoationlog file and restart or cry for help.</w:t>
+        <w:t xml:space="preserve">Check the </w:t>
+      </w:r>
+      <w:r>
+        <w:rPr>
+          <w:i/>
+        </w:rPr>
+        <w:t xml:space="preserve">annotation </w:t>
+      </w:r>
+      <w:proofErr w:type="spellStart"/>
+      <w:r>
+        <w:rPr>
+          <w:i/>
+        </w:rPr>
+        <w:t>logfile</w:t>
+      </w:r>
+      <w:proofErr w:type="spellEnd"/>
+      <w:r>
+        <w:rPr>
+          <w:i/>
+        </w:rPr>
+        <w:t xml:space="preserve"> and restart or cry for help.</w:t>
       </w:r>
     </w:p>
     <w:p>
@@ -122,16 +184,15 @@
       </w:r>
       <w:r>
         <w:tab/>
-        <w:t xml:space="preserve">Add PID to track </w:t>
-      </w:r>
-      <w:r>
-        <w:t>[</w:t>
-      </w:r>
-      <w:r>
-        <w:t>A</w:t>
-      </w:r>
-      <w:r>
-        <w:t xml:space="preserve"> track#  “comma”  PID# enter]</w:t>
+        <w:t>Add PID to track [A track</w:t>
+      </w:r>
+      <w:proofErr w:type="gramStart"/>
+      <w:r>
+        <w:t>#  “</w:t>
+      </w:r>
+      <w:proofErr w:type="gramEnd"/>
+      <w:r>
+        <w:t>comma”  PID# enter]</w:t>
       </w:r>
     </w:p>
     <w:p>
@@ -140,7 +201,15 @@
       </w:r>
       <w:r>
         <w:tab/>
-        <w:t>Remove a PID from track [R track#  “comma”  PID# enter]</w:t>
+        <w:t>Remove a PID from track [R track</w:t>
+      </w:r>
+      <w:proofErr w:type="gramStart"/>
+      <w:r>
+        <w:t>#  “</w:t>
+      </w:r>
+      <w:proofErr w:type="gramEnd"/>
+      <w:r>
+        <w:t>comma”  PID# enter]</w:t>
       </w:r>
     </w:p>
     <w:p>
@@ -149,10 +218,24 @@
       </w:r>
       <w:r>
         <w:tab/>
-        <w:t xml:space="preserve">Insert, remove all PIDs from a track and add a new one [I </w:t>
-      </w:r>
-      <w:r>
-        <w:t xml:space="preserve">track#  “comma”  </w:t>
+        <w:t xml:space="preserve">Insert, remove all PIDs from a track and add a new </w:t>
+      </w:r>
+      <w:r>
+        <w:t>PID</w:t>
+      </w:r>
+      <w:r>
+        <w:t xml:space="preserve"> [I </w:t>
+      </w:r>
+      <w:r>
+        <w:t>track</w:t>
+      </w:r>
+      <w:proofErr w:type="gramStart"/>
+      <w:r>
+        <w:t>#  “</w:t>
+      </w:r>
+      <w:proofErr w:type="gramEnd"/>
+      <w:r>
+        <w:t xml:space="preserve">comma”  </w:t>
       </w:r>
       <w:r>
         <w:t>PID# enter]</w:t>
@@ -164,7 +247,21 @@
       </w:r>
       <w:r>
         <w:tab/>
-        <w:t>New, add a PID for not-detected blob [N, click at position with LMB</w:t>
+        <w:t xml:space="preserve">New, </w:t>
+      </w:r>
+      <w:proofErr w:type="gramStart"/>
+      <w:r>
+        <w:t>add</w:t>
+      </w:r>
+      <w:proofErr w:type="gramEnd"/>
+      <w:r>
+        <w:t xml:space="preserve"> a PID for not-detected </w:t>
+      </w:r>
+      <w:r>
+        <w:t>person (no blob)</w:t>
+      </w:r>
+      <w:r>
+        <w:t xml:space="preserve"> [N, click at position with LMB</w:t>
       </w:r>
       <w:r>
         <w:t>, PID#, enter]</w:t>
@@ -176,18 +273,35 @@
       </w:r>
       <w:r>
         <w:tab/>
-        <w:t>Save to blobchange file</w:t>
-      </w:r>
-    </w:p>
-    <w:p>
-      <w:r>
-        <w:t xml:space="preserve">Return </w:t>
-      </w:r>
-      <w:r>
-        <w:t xml:space="preserve"> </w:t>
-      </w:r>
-      <w:r>
-        <w:t>Save to blobchange file</w:t>
+        <w:t xml:space="preserve">Save to </w:t>
+      </w:r>
+      <w:proofErr w:type="spellStart"/>
+      <w:r>
+        <w:t>blobchange</w:t>
+      </w:r>
+      <w:proofErr w:type="spellEnd"/>
+      <w:r>
+        <w:t xml:space="preserve"> file</w:t>
+      </w:r>
+      <w:bookmarkStart w:id="0" w:name="_GoBack"/>
+      <w:bookmarkEnd w:id="0"/>
+    </w:p>
+    <w:p>
+      <w:proofErr w:type="gramStart"/>
+      <w:r>
+        <w:t>Return  Save</w:t>
+      </w:r>
+      <w:proofErr w:type="gramEnd"/>
+      <w:r>
+        <w:t xml:space="preserve"> to </w:t>
+      </w:r>
+      <w:proofErr w:type="spellStart"/>
+      <w:r>
+        <w:t>blobchange</w:t>
+      </w:r>
+      <w:proofErr w:type="spellEnd"/>
+      <w:r>
+        <w:t xml:space="preserve"> file</w:t>
       </w:r>
     </w:p>
     <w:p>
@@ -205,9 +319,25 @@
       </w:r>
       <w:r>
         <w:tab/>
-      </w:r>
-      <w:r>
-        <w:t>Undo the change you were working (all: track, pid and changestate) on or last change</w:t>
+        <w:t xml:space="preserve">Undo the change you were working (all: track, </w:t>
+      </w:r>
+      <w:proofErr w:type="spellStart"/>
+      <w:proofErr w:type="gramStart"/>
+      <w:r>
+        <w:t>pid</w:t>
+      </w:r>
+      <w:proofErr w:type="spellEnd"/>
+      <w:proofErr w:type="gramEnd"/>
+      <w:r>
+        <w:t xml:space="preserve"> and </w:t>
+      </w:r>
+      <w:proofErr w:type="spellStart"/>
+      <w:r>
+        <w:t>changestate</w:t>
+      </w:r>
+      <w:proofErr w:type="spellEnd"/>
+      <w:r>
+        <w:t>) on or last change</w:t>
       </w:r>
     </w:p>
     <w:p>
@@ -219,7 +349,25 @@
         <w:t>Undo the change you were working</w:t>
       </w:r>
       <w:r>
-        <w:t xml:space="preserve"> (all: track, pid and changestate) </w:t>
+        <w:t xml:space="preserve"> (all: track, </w:t>
+      </w:r>
+      <w:proofErr w:type="spellStart"/>
+      <w:proofErr w:type="gramStart"/>
+      <w:r>
+        <w:t>pid</w:t>
+      </w:r>
+      <w:proofErr w:type="spellEnd"/>
+      <w:proofErr w:type="gramEnd"/>
+      <w:r>
+        <w:t xml:space="preserve"> and </w:t>
+      </w:r>
+      <w:proofErr w:type="spellStart"/>
+      <w:r>
+        <w:t>changestate</w:t>
+      </w:r>
+      <w:proofErr w:type="spellEnd"/>
+      <w:r>
+        <w:t xml:space="preserve">) </w:t>
       </w:r>
       <w:r>
         <w:t>on or last change</w:t>
@@ -240,7 +388,15 @@
       </w:r>
       <w:r>
         <w:tab/>
-        <w:t>Save to annofile and go one frame back</w:t>
+        <w:t xml:space="preserve">Save to </w:t>
+      </w:r>
+      <w:proofErr w:type="spellStart"/>
+      <w:r>
+        <w:t>annofile</w:t>
+      </w:r>
+      <w:proofErr w:type="spellEnd"/>
+      <w:r>
+        <w:t xml:space="preserve"> and go one frame back</w:t>
       </w:r>
     </w:p>
     <w:p>
@@ -250,12 +406,15 @@
       </w:r>
       <w:r>
         <w:tab/>
-      </w:r>
-      <w:r>
-        <w:t xml:space="preserve">Save to annofile and go </w:t>
-      </w:r>
-      <w:r>
-        <w:t>to current frame</w:t>
+        <w:t xml:space="preserve">Save to </w:t>
+      </w:r>
+      <w:proofErr w:type="spellStart"/>
+      <w:r>
+        <w:t>annofile</w:t>
+      </w:r>
+      <w:proofErr w:type="spellEnd"/>
+      <w:r>
+        <w:t xml:space="preserve"> and go to current frame</w:t>
       </w:r>
     </w:p>
     <w:p>
@@ -264,12 +423,15 @@
       </w:r>
       <w:r>
         <w:tab/>
-      </w:r>
-      <w:r>
-        <w:t xml:space="preserve">Save to annofile and go to </w:t>
-      </w:r>
-      <w:r>
-        <w:t>next frame</w:t>
+        <w:t xml:space="preserve">Save to </w:t>
+      </w:r>
+      <w:proofErr w:type="spellStart"/>
+      <w:r>
+        <w:t>annofile</w:t>
+      </w:r>
+      <w:proofErr w:type="spellEnd"/>
+      <w:r>
+        <w:t xml:space="preserve"> and go to next frame</w:t>
       </w:r>
     </w:p>
     <w:p>
@@ -281,7 +443,23 @@
       </w:r>
       <w:r>
         <w:tab/>
-        <w:t>Click to improve the center of gravitiy of the currently selected or to be selected track. Or in new state will create a cog for a non-existing track.</w:t>
+        <w:t xml:space="preserve">Click to improve the </w:t>
+      </w:r>
+      <w:proofErr w:type="spellStart"/>
+      <w:r>
+        <w:t>center</w:t>
+      </w:r>
+      <w:proofErr w:type="spellEnd"/>
+      <w:r>
+        <w:t xml:space="preserve"> of </w:t>
+      </w:r>
+      <w:proofErr w:type="spellStart"/>
+      <w:r>
+        <w:t>gravitiy</w:t>
+      </w:r>
+      <w:proofErr w:type="spellEnd"/>
+      <w:r>
+        <w:t xml:space="preserve"> of the currently selected or to be selected track. Or in new state will create a cog for a non-existing track.</w:t>
       </w:r>
     </w:p>
     <w:p>
@@ -291,26 +469,82 @@
     </w:p>
     <w:p>
       <w:r>
-        <w:t>Process blocks any changes to trackanno during “play”. Please don’t touch the trackanno block. Open any needed output etc. before launching the program</w:t>
-      </w:r>
-    </w:p>
-    <w:p>
-      <w:r>
-        <w:t xml:space="preserve">Open stopping the program will crash, closing the annowidget/plvmouseclik popup and then stopping the pipeline will increase changes that the program will not quite. When the widget is closed, no frames will be loaded and no annotations will be saved anymore. </w:t>
-      </w:r>
-      <w:r>
-        <w:t>This includes any changes made to the current frame</w:t>
-      </w:r>
-      <w:r>
-        <w:t xml:space="preserve">. Eventhough, the blobtracker will get another instance of de widget/plvmouseclick popup. </w:t>
-      </w:r>
-    </w:p>
-    <w:p>
-      <w:r>
-        <w:t>First image (actual startnumber) will not be loaded.</w:t>
-      </w:r>
-      <w:bookmarkStart w:id="0" w:name="_GoBack"/>
-      <w:bookmarkEnd w:id="0"/>
+        <w:t xml:space="preserve">Process blocks any changes to </w:t>
+      </w:r>
+      <w:proofErr w:type="spellStart"/>
+      <w:r>
+        <w:t>trackanno</w:t>
+      </w:r>
+      <w:proofErr w:type="spellEnd"/>
+      <w:r>
+        <w:t xml:space="preserve"> during “play”. Please don’t touch the </w:t>
+      </w:r>
+      <w:proofErr w:type="spellStart"/>
+      <w:r>
+        <w:t>trackanno</w:t>
+      </w:r>
+      <w:proofErr w:type="spellEnd"/>
+      <w:r>
+        <w:t xml:space="preserve"> block. Open any needed output etc. before launching the program</w:t>
+      </w:r>
+    </w:p>
+    <w:p>
+      <w:r>
+        <w:t xml:space="preserve">Open stopping the program will crash, closing the </w:t>
+      </w:r>
+      <w:proofErr w:type="spellStart"/>
+      <w:r>
+        <w:t>annowidget</w:t>
+      </w:r>
+      <w:proofErr w:type="spellEnd"/>
+      <w:r>
+        <w:t>/</w:t>
+      </w:r>
+      <w:proofErr w:type="spellStart"/>
+      <w:r>
+        <w:t>plvmouseclik</w:t>
+      </w:r>
+      <w:proofErr w:type="spellEnd"/>
+      <w:r>
+        <w:t xml:space="preserve"> popup and then stopping the pipeline will increase changes that the program will not quite. When the widget is closed, no frames will be loaded and no annotations will be saved anymore. This includes any changes made to the current frame. </w:t>
+      </w:r>
+      <w:proofErr w:type="spellStart"/>
+      <w:r>
+        <w:t>Eventhough</w:t>
+      </w:r>
+      <w:proofErr w:type="spellEnd"/>
+      <w:r>
+        <w:t xml:space="preserve">, the </w:t>
+      </w:r>
+      <w:proofErr w:type="spellStart"/>
+      <w:r>
+        <w:t>blobtracker</w:t>
+      </w:r>
+      <w:proofErr w:type="spellEnd"/>
+      <w:r>
+        <w:t xml:space="preserve"> will get another instance of de widget/</w:t>
+      </w:r>
+      <w:proofErr w:type="spellStart"/>
+      <w:r>
+        <w:t>plvmouseclick</w:t>
+      </w:r>
+      <w:proofErr w:type="spellEnd"/>
+      <w:r>
+        <w:t xml:space="preserve"> popup. </w:t>
+      </w:r>
+    </w:p>
+    <w:p>
+      <w:r>
+        <w:t xml:space="preserve">First image (actual </w:t>
+      </w:r>
+      <w:proofErr w:type="spellStart"/>
+      <w:r>
+        <w:t>startnumber</w:t>
+      </w:r>
+      <w:proofErr w:type="spellEnd"/>
+      <w:r>
+        <w:t>) will not be loaded.</w:t>
+      </w:r>
     </w:p>
     <w:sectPr>
       <w:pgSz w:w="11906" w:h="16838"/>

</xml_diff>